<commit_message>
Atualização da Descrição do Sistema
</commit_message>
<xml_diff>
--- a/docs/Emprestei.docx
+++ b/docs/Emprestei.docx
@@ -4,7 +4,7 @@
   <w:body>
     <w:p>
       <w:pPr>
-        <w:pStyle w:val="Ttulo1"/>
+        <w:pStyle w:val="Heading1"/>
       </w:pPr>
       <w:r>
         <w:t>Descrição</w:t>
@@ -37,7 +37,7 @@
     </w:p>
     <w:p>
       <w:pPr>
-        <w:pStyle w:val="PargrafodaLista"/>
+        <w:pStyle w:val="ListParagraph"/>
         <w:numPr>
           <w:ilvl w:val="0"/>
           <w:numId w:val="1"/>
@@ -58,7 +58,7 @@
     </w:p>
     <w:p>
       <w:pPr>
-        <w:pStyle w:val="PargrafodaLista"/>
+        <w:pStyle w:val="ListParagraph"/>
         <w:numPr>
           <w:ilvl w:val="0"/>
           <w:numId w:val="1"/>
@@ -76,7 +76,7 @@
     </w:p>
     <w:p>
       <w:pPr>
-        <w:pStyle w:val="PargrafodaLista"/>
+        <w:pStyle w:val="ListParagraph"/>
         <w:numPr>
           <w:ilvl w:val="0"/>
           <w:numId w:val="1"/>
@@ -91,7 +91,7 @@
     </w:p>
     <w:p>
       <w:pPr>
-        <w:pStyle w:val="PargrafodaLista"/>
+        <w:pStyle w:val="ListParagraph"/>
         <w:numPr>
           <w:ilvl w:val="0"/>
           <w:numId w:val="1"/>
@@ -103,7 +103,7 @@
     </w:p>
     <w:p>
       <w:pPr>
-        <w:pStyle w:val="PargrafodaLista"/>
+        <w:pStyle w:val="ListParagraph"/>
         <w:numPr>
           <w:ilvl w:val="0"/>
           <w:numId w:val="1"/>
@@ -115,7 +115,7 @@
     </w:p>
     <w:p>
       <w:pPr>
-        <w:pStyle w:val="PargrafodaLista"/>
+        <w:pStyle w:val="ListParagraph"/>
         <w:numPr>
           <w:ilvl w:val="0"/>
           <w:numId w:val="1"/>
@@ -127,7 +127,7 @@
     </w:p>
     <w:p>
       <w:pPr>
-        <w:pStyle w:val="PargrafodaLista"/>
+        <w:pStyle w:val="ListParagraph"/>
         <w:numPr>
           <w:ilvl w:val="0"/>
           <w:numId w:val="1"/>
@@ -164,7 +164,7 @@
     </w:p>
     <w:p>
       <w:pPr>
-        <w:pStyle w:val="PargrafodaLista"/>
+        <w:pStyle w:val="ListParagraph"/>
         <w:numPr>
           <w:ilvl w:val="0"/>
           <w:numId w:val="2"/>
@@ -179,7 +179,7 @@
     </w:p>
     <w:p>
       <w:pPr>
-        <w:pStyle w:val="PargrafodaLista"/>
+        <w:pStyle w:val="ListParagraph"/>
         <w:numPr>
           <w:ilvl w:val="0"/>
           <w:numId w:val="2"/>
@@ -194,7 +194,7 @@
     </w:p>
     <w:p>
       <w:pPr>
-        <w:pStyle w:val="PargrafodaLista"/>
+        <w:pStyle w:val="ListParagraph"/>
         <w:numPr>
           <w:ilvl w:val="1"/>
           <w:numId w:val="20"/>
@@ -218,7 +218,7 @@
     </w:p>
     <w:p>
       <w:pPr>
-        <w:pStyle w:val="PargrafodaLista"/>
+        <w:pStyle w:val="ListParagraph"/>
         <w:numPr>
           <w:ilvl w:val="0"/>
           <w:numId w:val="19"/>
@@ -242,7 +242,7 @@
     </w:p>
     <w:p>
       <w:pPr>
-        <w:pStyle w:val="PargrafodaLista"/>
+        <w:pStyle w:val="ListParagraph"/>
         <w:numPr>
           <w:ilvl w:val="1"/>
           <w:numId w:val="20"/>
@@ -275,7 +275,7 @@
     </w:p>
     <w:p>
       <w:pPr>
-        <w:pStyle w:val="PargrafodaLista"/>
+        <w:pStyle w:val="ListParagraph"/>
         <w:numPr>
           <w:ilvl w:val="0"/>
           <w:numId w:val="18"/>
@@ -302,7 +302,7 @@
     </w:p>
     <w:p>
       <w:pPr>
-        <w:pStyle w:val="PargrafodaLista"/>
+        <w:pStyle w:val="ListParagraph"/>
         <w:numPr>
           <w:ilvl w:val="0"/>
           <w:numId w:val="18"/>
@@ -325,7 +325,7 @@
     </w:p>
     <w:p>
       <w:pPr>
-        <w:pStyle w:val="PargrafodaLista"/>
+        <w:pStyle w:val="ListParagraph"/>
         <w:numPr>
           <w:ilvl w:val="0"/>
           <w:numId w:val="3"/>
@@ -337,7 +337,7 @@
     </w:p>
     <w:p>
       <w:pPr>
-        <w:pStyle w:val="PargrafodaLista"/>
+        <w:pStyle w:val="ListParagraph"/>
         <w:numPr>
           <w:ilvl w:val="0"/>
           <w:numId w:val="3"/>
@@ -354,7 +354,7 @@
     </w:p>
     <w:p>
       <w:pPr>
-        <w:pStyle w:val="PargrafodaLista"/>
+        <w:pStyle w:val="ListParagraph"/>
         <w:numPr>
           <w:ilvl w:val="0"/>
           <w:numId w:val="17"/>
@@ -366,7 +366,7 @@
     </w:p>
     <w:p>
       <w:pPr>
-        <w:pStyle w:val="PargrafodaLista"/>
+        <w:pStyle w:val="ListParagraph"/>
         <w:numPr>
           <w:ilvl w:val="0"/>
           <w:numId w:val="17"/>
@@ -384,29 +384,11 @@
     </w:p>
     <w:p/>
     <w:p>
+      <w:pPr>
+        <w:pStyle w:val="Heading1"/>
+      </w:pPr>
       <w:r>
         <w:lastRenderedPageBreak/>
-        <w:t>Perguntas</w:t>
-      </w:r>
-    </w:p>
-    <w:p>
-      <w:pPr>
-        <w:pStyle w:val="PargrafodaLista"/>
-        <w:numPr>
-          <w:ilvl w:val="0"/>
-          <w:numId w:val="21"/>
-        </w:numPr>
-      </w:pPr>
-      <w:r>
-        <w:t>Vai funcionar offline?</w:t>
-      </w:r>
-    </w:p>
-    <w:p/>
-    <w:p>
-      <w:pPr>
-        <w:pStyle w:val="Ttulo1"/>
-      </w:pPr>
-      <w:r>
         <w:t>Cadastro no Site</w:t>
       </w:r>
     </w:p>
@@ -417,7 +399,7 @@
     </w:p>
     <w:p>
       <w:pPr>
-        <w:pStyle w:val="PargrafodaLista"/>
+        <w:pStyle w:val="ListParagraph"/>
         <w:numPr>
           <w:ilvl w:val="0"/>
           <w:numId w:val="5"/>
@@ -429,7 +411,7 @@
     </w:p>
     <w:p>
       <w:pPr>
-        <w:pStyle w:val="PargrafodaLista"/>
+        <w:pStyle w:val="ListParagraph"/>
       </w:pPr>
       <w:r>
         <w:t>ou</w:t>
@@ -437,7 +419,7 @@
     </w:p>
     <w:p>
       <w:pPr>
-        <w:pStyle w:val="PargrafodaLista"/>
+        <w:pStyle w:val="ListParagraph"/>
         <w:numPr>
           <w:ilvl w:val="0"/>
           <w:numId w:val="5"/>
@@ -449,7 +431,7 @@
     </w:p>
     <w:p>
       <w:pPr>
-        <w:pStyle w:val="PargrafodaLista"/>
+        <w:pStyle w:val="ListParagraph"/>
         <w:numPr>
           <w:ilvl w:val="1"/>
           <w:numId w:val="5"/>
@@ -461,7 +443,7 @@
     </w:p>
     <w:p>
       <w:pPr>
-        <w:pStyle w:val="PargrafodaLista"/>
+        <w:pStyle w:val="ListParagraph"/>
         <w:numPr>
           <w:ilvl w:val="1"/>
           <w:numId w:val="5"/>
@@ -473,14 +455,19 @@
     </w:p>
     <w:p>
       <w:pPr>
-        <w:pStyle w:val="PargrafodaLista"/>
+        <w:pStyle w:val="ListParagraph"/>
         <w:numPr>
           <w:ilvl w:val="1"/>
           <w:numId w:val="5"/>
         </w:numPr>
       </w:pPr>
       <w:r>
-        <w:t>Nome</w:t>
+        <w:t>No</w:t>
+      </w:r>
+      <w:bookmarkStart w:id="0" w:name="_GoBack"/>
+      <w:bookmarkEnd w:id="0"/>
+      <w:r>
+        <w:t>me</w:t>
       </w:r>
     </w:p>
     <w:p>
@@ -490,7 +477,7 @@
     </w:p>
     <w:p>
       <w:pPr>
-        <w:pStyle w:val="PargrafodaLista"/>
+        <w:pStyle w:val="ListParagraph"/>
         <w:numPr>
           <w:ilvl w:val="0"/>
           <w:numId w:val="6"/>
@@ -502,7 +489,7 @@
     </w:p>
     <w:p>
       <w:pPr>
-        <w:pStyle w:val="PargrafodaLista"/>
+        <w:pStyle w:val="ListParagraph"/>
         <w:numPr>
           <w:ilvl w:val="0"/>
           <w:numId w:val="6"/>
@@ -514,7 +501,7 @@
     </w:p>
     <w:p>
       <w:pPr>
-        <w:pStyle w:val="PargrafodaLista"/>
+        <w:pStyle w:val="ListParagraph"/>
         <w:numPr>
           <w:ilvl w:val="0"/>
           <w:numId w:val="6"/>
@@ -526,7 +513,7 @@
     </w:p>
     <w:p>
       <w:pPr>
-        <w:pStyle w:val="PargrafodaLista"/>
+        <w:pStyle w:val="ListParagraph"/>
         <w:numPr>
           <w:ilvl w:val="0"/>
           <w:numId w:val="6"/>
@@ -538,7 +525,7 @@
     </w:p>
     <w:p>
       <w:pPr>
-        <w:pStyle w:val="PargrafodaLista"/>
+        <w:pStyle w:val="ListParagraph"/>
         <w:numPr>
           <w:ilvl w:val="0"/>
           <w:numId w:val="6"/>
@@ -550,7 +537,7 @@
     </w:p>
     <w:p>
       <w:pPr>
-        <w:pStyle w:val="PargrafodaLista"/>
+        <w:pStyle w:val="ListParagraph"/>
         <w:numPr>
           <w:ilvl w:val="0"/>
           <w:numId w:val="6"/>
@@ -562,7 +549,7 @@
     </w:p>
     <w:p>
       <w:pPr>
-        <w:pStyle w:val="PargrafodaLista"/>
+        <w:pStyle w:val="ListParagraph"/>
         <w:numPr>
           <w:ilvl w:val="0"/>
           <w:numId w:val="6"/>
@@ -574,7 +561,7 @@
     </w:p>
     <w:p>
       <w:pPr>
-        <w:pStyle w:val="PargrafodaLista"/>
+        <w:pStyle w:val="ListParagraph"/>
         <w:numPr>
           <w:ilvl w:val="0"/>
           <w:numId w:val="6"/>
@@ -586,7 +573,7 @@
     </w:p>
     <w:p>
       <w:pPr>
-        <w:pStyle w:val="Ttulo1"/>
+        <w:pStyle w:val="Heading1"/>
       </w:pPr>
       <w:r>
         <w:t xml:space="preserve">Adicionar </w:t>
@@ -600,7 +587,7 @@
     </w:p>
     <w:p>
       <w:pPr>
-        <w:pStyle w:val="PargrafodaLista"/>
+        <w:pStyle w:val="ListParagraph"/>
         <w:numPr>
           <w:ilvl w:val="0"/>
           <w:numId w:val="7"/>
@@ -618,7 +605,7 @@
     </w:p>
     <w:p>
       <w:pPr>
-        <w:pStyle w:val="PargrafodaLista"/>
+        <w:pStyle w:val="ListParagraph"/>
         <w:numPr>
           <w:ilvl w:val="0"/>
           <w:numId w:val="7"/>
@@ -636,7 +623,7 @@
     </w:p>
     <w:p>
       <w:pPr>
-        <w:pStyle w:val="PargrafodaLista"/>
+        <w:pStyle w:val="ListParagraph"/>
         <w:numPr>
           <w:ilvl w:val="0"/>
           <w:numId w:val="7"/>
@@ -654,7 +641,7 @@
     </w:p>
     <w:p>
       <w:pPr>
-        <w:pStyle w:val="PargrafodaLista"/>
+        <w:pStyle w:val="ListParagraph"/>
         <w:numPr>
           <w:ilvl w:val="0"/>
           <w:numId w:val="7"/>
@@ -666,7 +653,7 @@
     </w:p>
     <w:p>
       <w:pPr>
-        <w:pStyle w:val="PargrafodaLista"/>
+        <w:pStyle w:val="ListParagraph"/>
         <w:numPr>
           <w:ilvl w:val="1"/>
           <w:numId w:val="7"/>
@@ -678,7 +665,7 @@
     </w:p>
     <w:p>
       <w:pPr>
-        <w:pStyle w:val="PargrafodaLista"/>
+        <w:pStyle w:val="ListParagraph"/>
         <w:numPr>
           <w:ilvl w:val="1"/>
           <w:numId w:val="7"/>
@@ -690,7 +677,7 @@
     </w:p>
     <w:p>
       <w:pPr>
-        <w:pStyle w:val="Ttulo1"/>
+        <w:pStyle w:val="Heading1"/>
       </w:pPr>
       <w:r>
         <w:t>Cadastro de CD</w:t>
@@ -698,7 +685,7 @@
     </w:p>
     <w:p>
       <w:pPr>
-        <w:pStyle w:val="PargrafodaLista"/>
+        <w:pStyle w:val="ListParagraph"/>
         <w:numPr>
           <w:ilvl w:val="0"/>
           <w:numId w:val="12"/>
@@ -710,7 +697,7 @@
     </w:p>
     <w:p>
       <w:pPr>
-        <w:pStyle w:val="PargrafodaLista"/>
+        <w:pStyle w:val="ListParagraph"/>
         <w:numPr>
           <w:ilvl w:val="1"/>
           <w:numId w:val="12"/>
@@ -722,7 +709,7 @@
     </w:p>
     <w:p>
       <w:pPr>
-        <w:pStyle w:val="PargrafodaLista"/>
+        <w:pStyle w:val="ListParagraph"/>
         <w:numPr>
           <w:ilvl w:val="1"/>
           <w:numId w:val="12"/>
@@ -734,7 +721,7 @@
     </w:p>
     <w:p>
       <w:pPr>
-        <w:pStyle w:val="PargrafodaLista"/>
+        <w:pStyle w:val="ListParagraph"/>
         <w:numPr>
           <w:ilvl w:val="1"/>
           <w:numId w:val="12"/>
@@ -746,7 +733,7 @@
     </w:p>
     <w:p>
       <w:pPr>
-        <w:pStyle w:val="PargrafodaLista"/>
+        <w:pStyle w:val="ListParagraph"/>
         <w:numPr>
           <w:ilvl w:val="1"/>
           <w:numId w:val="12"/>
@@ -758,7 +745,7 @@
     </w:p>
     <w:p>
       <w:pPr>
-        <w:pStyle w:val="PargrafodaLista"/>
+        <w:pStyle w:val="ListParagraph"/>
         <w:numPr>
           <w:ilvl w:val="1"/>
           <w:numId w:val="12"/>
@@ -770,7 +757,7 @@
     </w:p>
     <w:p>
       <w:pPr>
-        <w:pStyle w:val="PargrafodaLista"/>
+        <w:pStyle w:val="ListParagraph"/>
         <w:numPr>
           <w:ilvl w:val="1"/>
           <w:numId w:val="12"/>
@@ -782,7 +769,7 @@
     </w:p>
     <w:p>
       <w:pPr>
-        <w:pStyle w:val="PargrafodaLista"/>
+        <w:pStyle w:val="ListParagraph"/>
         <w:numPr>
           <w:ilvl w:val="1"/>
           <w:numId w:val="12"/>
@@ -794,64 +781,64 @@
     </w:p>
     <w:p>
       <w:pPr>
-        <w:pStyle w:val="PargrafodaLista"/>
+        <w:pStyle w:val="ListParagraph"/>
         <w:numPr>
           <w:ilvl w:val="1"/>
           <w:numId w:val="12"/>
         </w:numPr>
       </w:pPr>
       <w:r>
+        <w:t>Gravadora</w:t>
+      </w:r>
+    </w:p>
+    <w:p>
+      <w:pPr>
+        <w:pStyle w:val="ListParagraph"/>
+        <w:numPr>
+          <w:ilvl w:val="1"/>
+          <w:numId w:val="12"/>
+        </w:numPr>
+      </w:pPr>
+      <w:r>
+        <w:t>Coleção</w:t>
+      </w:r>
+    </w:p>
+    <w:p>
+      <w:pPr>
+        <w:pStyle w:val="ListParagraph"/>
+        <w:numPr>
+          <w:ilvl w:val="1"/>
+          <w:numId w:val="12"/>
+        </w:numPr>
+      </w:pPr>
+      <w:r>
+        <w:t>Item da coleção????</w:t>
+      </w:r>
+    </w:p>
+    <w:p>
+      <w:pPr>
+        <w:pStyle w:val="ListParagraph"/>
+        <w:numPr>
+          <w:ilvl w:val="1"/>
+          <w:numId w:val="12"/>
+        </w:numPr>
+      </w:pPr>
+      <w:r>
+        <w:t>imagem</w:t>
+      </w:r>
+    </w:p>
+    <w:p>
+      <w:pPr>
+        <w:pStyle w:val="Heading1"/>
+      </w:pPr>
+      <w:r>
         <w:lastRenderedPageBreak/>
-        <w:t>Gravadora</w:t>
-      </w:r>
-    </w:p>
-    <w:p>
-      <w:pPr>
-        <w:pStyle w:val="PargrafodaLista"/>
-        <w:numPr>
-          <w:ilvl w:val="1"/>
-          <w:numId w:val="12"/>
-        </w:numPr>
-      </w:pPr>
-      <w:r>
-        <w:t>Coleção</w:t>
-      </w:r>
-    </w:p>
-    <w:p>
-      <w:pPr>
-        <w:pStyle w:val="PargrafodaLista"/>
-        <w:numPr>
-          <w:ilvl w:val="1"/>
-          <w:numId w:val="12"/>
-        </w:numPr>
-      </w:pPr>
-      <w:r>
-        <w:t>Item da coleção????</w:t>
-      </w:r>
-    </w:p>
-    <w:p>
-      <w:pPr>
-        <w:pStyle w:val="PargrafodaLista"/>
-        <w:numPr>
-          <w:ilvl w:val="1"/>
-          <w:numId w:val="12"/>
-        </w:numPr>
-      </w:pPr>
-      <w:r>
-        <w:t>imagem</w:t>
-      </w:r>
-    </w:p>
-    <w:p>
-      <w:pPr>
-        <w:pStyle w:val="Ttulo1"/>
-      </w:pPr>
-      <w:r>
         <w:t>Cadastro de DVD</w:t>
       </w:r>
     </w:p>
     <w:p>
       <w:pPr>
-        <w:pStyle w:val="PargrafodaLista"/>
+        <w:pStyle w:val="ListParagraph"/>
         <w:numPr>
           <w:ilvl w:val="0"/>
           <w:numId w:val="13"/>
@@ -863,7 +850,7 @@
     </w:p>
     <w:p>
       <w:pPr>
-        <w:pStyle w:val="PargrafodaLista"/>
+        <w:pStyle w:val="ListParagraph"/>
         <w:numPr>
           <w:ilvl w:val="1"/>
           <w:numId w:val="13"/>
@@ -875,7 +862,7 @@
     </w:p>
     <w:p>
       <w:pPr>
-        <w:pStyle w:val="PargrafodaLista"/>
+        <w:pStyle w:val="ListParagraph"/>
         <w:numPr>
           <w:ilvl w:val="1"/>
           <w:numId w:val="13"/>
@@ -887,7 +874,7 @@
     </w:p>
     <w:p>
       <w:pPr>
-        <w:pStyle w:val="PargrafodaLista"/>
+        <w:pStyle w:val="ListParagraph"/>
         <w:numPr>
           <w:ilvl w:val="1"/>
           <w:numId w:val="13"/>
@@ -899,7 +886,7 @@
     </w:p>
     <w:p>
       <w:pPr>
-        <w:pStyle w:val="PargrafodaLista"/>
+        <w:pStyle w:val="ListParagraph"/>
         <w:numPr>
           <w:ilvl w:val="1"/>
           <w:numId w:val="13"/>
@@ -911,7 +898,7 @@
     </w:p>
     <w:p>
       <w:pPr>
-        <w:pStyle w:val="PargrafodaLista"/>
+        <w:pStyle w:val="ListParagraph"/>
         <w:numPr>
           <w:ilvl w:val="1"/>
           <w:numId w:val="13"/>
@@ -923,7 +910,7 @@
     </w:p>
     <w:p>
       <w:pPr>
-        <w:pStyle w:val="PargrafodaLista"/>
+        <w:pStyle w:val="ListParagraph"/>
         <w:numPr>
           <w:ilvl w:val="1"/>
           <w:numId w:val="13"/>
@@ -935,7 +922,7 @@
     </w:p>
     <w:p>
       <w:pPr>
-        <w:pStyle w:val="PargrafodaLista"/>
+        <w:pStyle w:val="ListParagraph"/>
         <w:numPr>
           <w:ilvl w:val="1"/>
           <w:numId w:val="13"/>
@@ -947,7 +934,7 @@
     </w:p>
     <w:p>
       <w:pPr>
-        <w:pStyle w:val="PargrafodaLista"/>
+        <w:pStyle w:val="ListParagraph"/>
         <w:numPr>
           <w:ilvl w:val="1"/>
           <w:numId w:val="13"/>
@@ -959,7 +946,7 @@
     </w:p>
     <w:p>
       <w:pPr>
-        <w:pStyle w:val="PargrafodaLista"/>
+        <w:pStyle w:val="ListParagraph"/>
         <w:numPr>
           <w:ilvl w:val="1"/>
           <w:numId w:val="13"/>
@@ -971,7 +958,7 @@
     </w:p>
     <w:p>
       <w:pPr>
-        <w:pStyle w:val="PargrafodaLista"/>
+        <w:pStyle w:val="ListParagraph"/>
         <w:numPr>
           <w:ilvl w:val="1"/>
           <w:numId w:val="13"/>
@@ -983,7 +970,7 @@
     </w:p>
     <w:p>
       <w:pPr>
-        <w:pStyle w:val="Ttulo1"/>
+        <w:pStyle w:val="Heading1"/>
       </w:pPr>
       <w:r>
         <w:t>Cadastro de Livro</w:t>
@@ -991,7 +978,7 @@
     </w:p>
     <w:p>
       <w:pPr>
-        <w:pStyle w:val="PargrafodaLista"/>
+        <w:pStyle w:val="ListParagraph"/>
         <w:numPr>
           <w:ilvl w:val="0"/>
           <w:numId w:val="4"/>
@@ -1006,7 +993,7 @@
     </w:p>
     <w:p>
       <w:pPr>
-        <w:pStyle w:val="PargrafodaLista"/>
+        <w:pStyle w:val="ListParagraph"/>
         <w:numPr>
           <w:ilvl w:val="1"/>
           <w:numId w:val="4"/>
@@ -1018,7 +1005,7 @@
     </w:p>
     <w:p>
       <w:pPr>
-        <w:pStyle w:val="PargrafodaLista"/>
+        <w:pStyle w:val="ListParagraph"/>
         <w:numPr>
           <w:ilvl w:val="1"/>
           <w:numId w:val="4"/>
@@ -1030,7 +1017,7 @@
     </w:p>
     <w:p>
       <w:pPr>
-        <w:pStyle w:val="PargrafodaLista"/>
+        <w:pStyle w:val="ListParagraph"/>
         <w:numPr>
           <w:ilvl w:val="1"/>
           <w:numId w:val="4"/>
@@ -1045,7 +1032,7 @@
     </w:p>
     <w:p>
       <w:pPr>
-        <w:pStyle w:val="PargrafodaLista"/>
+        <w:pStyle w:val="ListParagraph"/>
         <w:numPr>
           <w:ilvl w:val="1"/>
           <w:numId w:val="4"/>
@@ -1057,7 +1044,7 @@
     </w:p>
     <w:p>
       <w:pPr>
-        <w:pStyle w:val="PargrafodaLista"/>
+        <w:pStyle w:val="ListParagraph"/>
         <w:numPr>
           <w:ilvl w:val="1"/>
           <w:numId w:val="4"/>
@@ -1069,7 +1056,7 @@
     </w:p>
     <w:p>
       <w:pPr>
-        <w:pStyle w:val="PargrafodaLista"/>
+        <w:pStyle w:val="ListParagraph"/>
         <w:numPr>
           <w:ilvl w:val="1"/>
           <w:numId w:val="4"/>
@@ -1081,7 +1068,7 @@
     </w:p>
     <w:p>
       <w:pPr>
-        <w:pStyle w:val="PargrafodaLista"/>
+        <w:pStyle w:val="ListParagraph"/>
         <w:numPr>
           <w:ilvl w:val="1"/>
           <w:numId w:val="4"/>
@@ -1093,7 +1080,7 @@
     </w:p>
     <w:p>
       <w:pPr>
-        <w:pStyle w:val="PargrafodaLista"/>
+        <w:pStyle w:val="ListParagraph"/>
         <w:numPr>
           <w:ilvl w:val="1"/>
           <w:numId w:val="4"/>
@@ -1105,7 +1092,7 @@
     </w:p>
     <w:p>
       <w:pPr>
-        <w:pStyle w:val="PargrafodaLista"/>
+        <w:pStyle w:val="ListParagraph"/>
         <w:numPr>
           <w:ilvl w:val="1"/>
           <w:numId w:val="4"/>
@@ -1117,7 +1104,7 @@
     </w:p>
     <w:p>
       <w:pPr>
-        <w:pStyle w:val="PargrafodaLista"/>
+        <w:pStyle w:val="ListParagraph"/>
         <w:numPr>
           <w:ilvl w:val="1"/>
           <w:numId w:val="4"/>
@@ -1129,7 +1116,7 @@
     </w:p>
     <w:p>
       <w:pPr>
-        <w:pStyle w:val="PargrafodaLista"/>
+        <w:pStyle w:val="ListParagraph"/>
         <w:numPr>
           <w:ilvl w:val="1"/>
           <w:numId w:val="4"/>
@@ -1141,7 +1128,7 @@
     </w:p>
     <w:p>
       <w:pPr>
-        <w:pStyle w:val="PargrafodaLista"/>
+        <w:pStyle w:val="ListParagraph"/>
         <w:numPr>
           <w:ilvl w:val="1"/>
           <w:numId w:val="4"/>
@@ -1156,7 +1143,7 @@
     </w:p>
     <w:p>
       <w:pPr>
-        <w:pStyle w:val="Ttulo1"/>
+        <w:pStyle w:val="Heading1"/>
       </w:pPr>
       <w:r>
         <w:t>Cadastro de Revista</w:t>
@@ -1164,7 +1151,7 @@
     </w:p>
     <w:p>
       <w:pPr>
-        <w:pStyle w:val="PargrafodaLista"/>
+        <w:pStyle w:val="ListParagraph"/>
         <w:numPr>
           <w:ilvl w:val="0"/>
           <w:numId w:val="14"/>
@@ -1176,7 +1163,7 @@
     </w:p>
     <w:p>
       <w:pPr>
-        <w:pStyle w:val="PargrafodaLista"/>
+        <w:pStyle w:val="ListParagraph"/>
         <w:numPr>
           <w:ilvl w:val="1"/>
           <w:numId w:val="14"/>
@@ -1188,7 +1175,7 @@
     </w:p>
     <w:p>
       <w:pPr>
-        <w:pStyle w:val="PargrafodaLista"/>
+        <w:pStyle w:val="ListParagraph"/>
         <w:numPr>
           <w:ilvl w:val="1"/>
           <w:numId w:val="14"/>
@@ -1200,7 +1187,7 @@
     </w:p>
     <w:p>
       <w:pPr>
-        <w:pStyle w:val="PargrafodaLista"/>
+        <w:pStyle w:val="ListParagraph"/>
         <w:numPr>
           <w:ilvl w:val="1"/>
           <w:numId w:val="14"/>
@@ -1212,7 +1199,7 @@
     </w:p>
     <w:p>
       <w:pPr>
-        <w:pStyle w:val="PargrafodaLista"/>
+        <w:pStyle w:val="ListParagraph"/>
         <w:numPr>
           <w:ilvl w:val="1"/>
           <w:numId w:val="14"/>
@@ -1224,7 +1211,7 @@
     </w:p>
     <w:p>
       <w:pPr>
-        <w:pStyle w:val="PargrafodaLista"/>
+        <w:pStyle w:val="ListParagraph"/>
         <w:numPr>
           <w:ilvl w:val="1"/>
           <w:numId w:val="14"/>
@@ -1236,7 +1223,7 @@
     </w:p>
     <w:p>
       <w:pPr>
-        <w:pStyle w:val="PargrafodaLista"/>
+        <w:pStyle w:val="ListParagraph"/>
         <w:numPr>
           <w:ilvl w:val="1"/>
           <w:numId w:val="14"/>
@@ -1248,7 +1235,7 @@
     </w:p>
     <w:p>
       <w:pPr>
-        <w:pStyle w:val="PargrafodaLista"/>
+        <w:pStyle w:val="ListParagraph"/>
         <w:numPr>
           <w:ilvl w:val="1"/>
           <w:numId w:val="14"/>
@@ -1260,7 +1247,7 @@
     </w:p>
     <w:p>
       <w:pPr>
-        <w:pStyle w:val="PargrafodaLista"/>
+        <w:pStyle w:val="ListParagraph"/>
         <w:numPr>
           <w:ilvl w:val="1"/>
           <w:numId w:val="14"/>
@@ -1272,34 +1259,34 @@
     </w:p>
     <w:p>
       <w:pPr>
-        <w:pStyle w:val="PargrafodaLista"/>
+        <w:pStyle w:val="ListParagraph"/>
         <w:numPr>
           <w:ilvl w:val="1"/>
           <w:numId w:val="14"/>
         </w:numPr>
       </w:pPr>
       <w:r>
+        <w:t>Destaques</w:t>
+      </w:r>
+    </w:p>
+    <w:p>
+      <w:pPr>
+        <w:pStyle w:val="ListParagraph"/>
+        <w:numPr>
+          <w:ilvl w:val="1"/>
+          <w:numId w:val="14"/>
+        </w:numPr>
+      </w:pPr>
+      <w:r>
+        <w:t>Imagem???</w:t>
+      </w:r>
+    </w:p>
+    <w:p>
+      <w:pPr>
+        <w:pStyle w:val="Heading1"/>
+      </w:pPr>
+      <w:r>
         <w:lastRenderedPageBreak/>
-        <w:t>Destaques</w:t>
-      </w:r>
-    </w:p>
-    <w:p>
-      <w:pPr>
-        <w:pStyle w:val="PargrafodaLista"/>
-        <w:numPr>
-          <w:ilvl w:val="1"/>
-          <w:numId w:val="14"/>
-        </w:numPr>
-      </w:pPr>
-      <w:r>
-        <w:t>Imagem???</w:t>
-      </w:r>
-    </w:p>
-    <w:p>
-      <w:pPr>
-        <w:pStyle w:val="Ttulo1"/>
-      </w:pPr>
-      <w:r>
         <w:t>Pagina Inicial</w:t>
       </w:r>
     </w:p>
@@ -1310,7 +1297,7 @@
     </w:p>
     <w:p>
       <w:pPr>
-        <w:pStyle w:val="PargrafodaLista"/>
+        <w:pStyle w:val="ListParagraph"/>
         <w:numPr>
           <w:ilvl w:val="0"/>
           <w:numId w:val="11"/>
@@ -1322,7 +1309,7 @@
     </w:p>
     <w:p>
       <w:pPr>
-        <w:pStyle w:val="PargrafodaLista"/>
+        <w:pStyle w:val="ListParagraph"/>
         <w:numPr>
           <w:ilvl w:val="0"/>
           <w:numId w:val="11"/>
@@ -1337,7 +1324,7 @@
     </w:p>
     <w:p>
       <w:pPr>
-        <w:pStyle w:val="PargrafodaLista"/>
+        <w:pStyle w:val="ListParagraph"/>
         <w:numPr>
           <w:ilvl w:val="0"/>
           <w:numId w:val="11"/>
@@ -1352,7 +1339,7 @@
     </w:p>
     <w:p>
       <w:pPr>
-        <w:pStyle w:val="PargrafodaLista"/>
+        <w:pStyle w:val="ListParagraph"/>
         <w:numPr>
           <w:ilvl w:val="0"/>
           <w:numId w:val="11"/>
@@ -1364,7 +1351,7 @@
     </w:p>
     <w:p>
       <w:pPr>
-        <w:pStyle w:val="Ttulo1"/>
+        <w:pStyle w:val="Heading1"/>
       </w:pPr>
       <w:r>
         <w:t>Busca de Livros</w:t>
@@ -1372,7 +1359,7 @@
     </w:p>
     <w:p>
       <w:pPr>
-        <w:pStyle w:val="PargrafodaLista"/>
+        <w:pStyle w:val="ListParagraph"/>
         <w:numPr>
           <w:ilvl w:val="0"/>
           <w:numId w:val="15"/>
@@ -1384,7 +1371,7 @@
     </w:p>
     <w:p>
       <w:pPr>
-        <w:pStyle w:val="PargrafodaLista"/>
+        <w:pStyle w:val="ListParagraph"/>
         <w:numPr>
           <w:ilvl w:val="1"/>
           <w:numId w:val="15"/>
@@ -1396,7 +1383,7 @@
     </w:p>
     <w:p>
       <w:pPr>
-        <w:pStyle w:val="PargrafodaLista"/>
+        <w:pStyle w:val="ListParagraph"/>
         <w:numPr>
           <w:ilvl w:val="1"/>
           <w:numId w:val="15"/>
@@ -1408,7 +1395,7 @@
     </w:p>
     <w:p>
       <w:pPr>
-        <w:pStyle w:val="PargrafodaLista"/>
+        <w:pStyle w:val="ListParagraph"/>
         <w:numPr>
           <w:ilvl w:val="1"/>
           <w:numId w:val="15"/>
@@ -1420,7 +1407,7 @@
     </w:p>
     <w:p>
       <w:pPr>
-        <w:pStyle w:val="PargrafodaLista"/>
+        <w:pStyle w:val="ListParagraph"/>
         <w:numPr>
           <w:ilvl w:val="1"/>
           <w:numId w:val="15"/>
@@ -1432,7 +1419,7 @@
     </w:p>
     <w:p>
       <w:pPr>
-        <w:pStyle w:val="PargrafodaLista"/>
+        <w:pStyle w:val="ListParagraph"/>
         <w:numPr>
           <w:ilvl w:val="1"/>
           <w:numId w:val="15"/>
@@ -1444,7 +1431,7 @@
     </w:p>
     <w:p>
       <w:pPr>
-        <w:pStyle w:val="PargrafodaLista"/>
+        <w:pStyle w:val="ListParagraph"/>
         <w:numPr>
           <w:ilvl w:val="1"/>
           <w:numId w:val="15"/>
@@ -1456,7 +1443,7 @@
     </w:p>
     <w:p>
       <w:pPr>
-        <w:pStyle w:val="PargrafodaLista"/>
+        <w:pStyle w:val="ListParagraph"/>
         <w:numPr>
           <w:ilvl w:val="0"/>
           <w:numId w:val="15"/>
@@ -1468,7 +1455,7 @@
     </w:p>
     <w:p>
       <w:pPr>
-        <w:pStyle w:val="PargrafodaLista"/>
+        <w:pStyle w:val="ListParagraph"/>
         <w:numPr>
           <w:ilvl w:val="1"/>
           <w:numId w:val="15"/>
@@ -1480,7 +1467,7 @@
     </w:p>
     <w:p>
       <w:pPr>
-        <w:pStyle w:val="PargrafodaLista"/>
+        <w:pStyle w:val="ListParagraph"/>
         <w:numPr>
           <w:ilvl w:val="1"/>
           <w:numId w:val="15"/>
@@ -1492,7 +1479,7 @@
     </w:p>
     <w:p>
       <w:pPr>
-        <w:pStyle w:val="PargrafodaLista"/>
+        <w:pStyle w:val="ListParagraph"/>
         <w:numPr>
           <w:ilvl w:val="1"/>
           <w:numId w:val="15"/>
@@ -1504,7 +1491,7 @@
     </w:p>
     <w:p>
       <w:pPr>
-        <w:pStyle w:val="Ttulo1"/>
+        <w:pStyle w:val="Heading1"/>
       </w:pPr>
       <w:r>
         <w:t>Criar Grupos</w:t>
@@ -1512,7 +1499,7 @@
     </w:p>
     <w:p>
       <w:pPr>
-        <w:pStyle w:val="PargrafodaLista"/>
+        <w:pStyle w:val="ListParagraph"/>
         <w:numPr>
           <w:ilvl w:val="0"/>
           <w:numId w:val="16"/>
@@ -1524,7 +1511,7 @@
     </w:p>
     <w:p>
       <w:pPr>
-        <w:pStyle w:val="PargrafodaLista"/>
+        <w:pStyle w:val="ListParagraph"/>
         <w:numPr>
           <w:ilvl w:val="1"/>
           <w:numId w:val="16"/>
@@ -1536,7 +1523,7 @@
     </w:p>
     <w:p>
       <w:pPr>
-        <w:pStyle w:val="PargrafodaLista"/>
+        <w:pStyle w:val="ListParagraph"/>
         <w:numPr>
           <w:ilvl w:val="1"/>
           <w:numId w:val="16"/>
@@ -1548,7 +1535,7 @@
     </w:p>
     <w:p>
       <w:pPr>
-        <w:pStyle w:val="PargrafodaLista"/>
+        <w:pStyle w:val="ListParagraph"/>
         <w:numPr>
           <w:ilvl w:val="1"/>
           <w:numId w:val="16"/>
@@ -1560,7 +1547,7 @@
     </w:p>
     <w:p>
       <w:pPr>
-        <w:pStyle w:val="PargrafodaLista"/>
+        <w:pStyle w:val="ListParagraph"/>
         <w:numPr>
           <w:ilvl w:val="1"/>
           <w:numId w:val="16"/>
@@ -1572,7 +1559,7 @@
     </w:p>
     <w:p>
       <w:pPr>
-        <w:pStyle w:val="PargrafodaLista"/>
+        <w:pStyle w:val="ListParagraph"/>
         <w:numPr>
           <w:ilvl w:val="0"/>
           <w:numId w:val="16"/>
@@ -3954,11 +3941,11 @@
     <w:qFormat/>
     <w:rsid w:val="0017690D"/>
   </w:style>
-  <w:style w:type="paragraph" w:styleId="Ttulo1">
+  <w:style w:type="paragraph" w:styleId="Heading1">
     <w:name w:val="heading 1"/>
     <w:basedOn w:val="Normal"/>
     <w:next w:val="Normal"/>
-    <w:link w:val="Ttulo1Char"/>
+    <w:link w:val="Heading1Char"/>
     <w:uiPriority w:val="9"/>
     <w:qFormat/>
     <w:rsid w:val="00BC504E"/>
@@ -3977,13 +3964,13 @@
       <w:szCs w:val="28"/>
     </w:rPr>
   </w:style>
-  <w:style w:type="character" w:default="1" w:styleId="Fontepargpadro">
+  <w:style w:type="character" w:default="1" w:styleId="DefaultParagraphFont">
     <w:name w:val="Default Paragraph Font"/>
     <w:uiPriority w:val="1"/>
     <w:semiHidden/>
     <w:unhideWhenUsed/>
   </w:style>
-  <w:style w:type="table" w:default="1" w:styleId="Tabelanormal">
+  <w:style w:type="table" w:default="1" w:styleId="TableNormal">
     <w:name w:val="Normal Table"/>
     <w:uiPriority w:val="99"/>
     <w:semiHidden/>
@@ -3998,7 +3985,7 @@
       </w:tblCellMar>
     </w:tblPr>
   </w:style>
-  <w:style w:type="numbering" w:default="1" w:styleId="Semlista">
+  <w:style w:type="numbering" w:default="1" w:styleId="NoList">
     <w:name w:val="No List"/>
     <w:uiPriority w:val="99"/>
     <w:semiHidden/>
@@ -4006,7 +3993,7 @@
   </w:style>
   <w:style w:type="character" w:styleId="Hyperlink">
     <w:name w:val="Hyperlink"/>
-    <w:basedOn w:val="Fontepargpadro"/>
+    <w:basedOn w:val="DefaultParagraphFont"/>
     <w:uiPriority w:val="99"/>
     <w:semiHidden/>
     <w:unhideWhenUsed/>
@@ -4016,7 +4003,7 @@
       <w:u w:val="single"/>
     </w:rPr>
   </w:style>
-  <w:style w:type="paragraph" w:styleId="PargrafodaLista">
+  <w:style w:type="paragraph" w:styleId="ListParagraph">
     <w:name w:val="List Paragraph"/>
     <w:basedOn w:val="Normal"/>
     <w:uiPriority w:val="34"/>
@@ -4027,10 +4014,10 @@
       <w:contextualSpacing/>
     </w:pPr>
   </w:style>
-  <w:style w:type="character" w:customStyle="1" w:styleId="Ttulo1Char">
-    <w:name w:val="Título 1 Char"/>
-    <w:basedOn w:val="Fontepargpadro"/>
-    <w:link w:val="Ttulo1"/>
+  <w:style w:type="character" w:customStyle="1" w:styleId="Heading1Char">
+    <w:name w:val="Heading 1 Char"/>
+    <w:basedOn w:val="DefaultParagraphFont"/>
+    <w:link w:val="Heading1"/>
     <w:uiPriority w:val="9"/>
     <w:rsid w:val="00BC504E"/>
     <w:rPr>
@@ -4205,13 +4192,13 @@
     <w:name w:val="Normal"/>
     <w:qFormat/>
   </w:style>
-  <w:style w:type="character" w:default="1" w:styleId="Fontepargpadro">
+  <w:style w:type="character" w:default="1" w:styleId="DefaultParagraphFont">
     <w:name w:val="Default Paragraph Font"/>
     <w:uiPriority w:val="1"/>
     <w:semiHidden/>
     <w:unhideWhenUsed/>
   </w:style>
-  <w:style w:type="table" w:default="1" w:styleId="Tabelanormal">
+  <w:style w:type="table" w:default="1" w:styleId="TableNormal">
     <w:name w:val="Normal Table"/>
     <w:uiPriority w:val="99"/>
     <w:semiHidden/>
@@ -4226,7 +4213,7 @@
       </w:tblCellMar>
     </w:tblPr>
   </w:style>
-  <w:style w:type="numbering" w:default="1" w:styleId="Semlista">
+  <w:style w:type="numbering" w:default="1" w:styleId="NoList">
     <w:name w:val="No List"/>
     <w:uiPriority w:val="99"/>
     <w:semiHidden/>

</xml_diff>